<commit_message>
Add i18n internationalization and confetti enhancement
- Install i18next, i18next-browser-languagedetector, and react-i18next for internationalization support
- Add confetti animation with responsive window sizing
- Update documentation with project exit instructions
</commit_message>
<xml_diff>
--- a/如何运行当前项目.docx
+++ b/如何运行当前项目.docx
@@ -238,37 +238,58 @@
         <w:rPr>
           <w:rFonts w:hint="eastAsia"/>
         </w:rPr>
-        <w:t>### 5.代码检查</w:t>
+        <w:t>### 5.代码检查bash</w:t>
+      </w:r>
+    </w:p>
+    <w:p>
+      <w:pPr>
+        <w:rPr>
+          <w:rFonts w:hint="eastAsia"/>
+        </w:rPr>
+      </w:pPr>
+      <w:r>
+        <w:rPr>
+          <w:rFonts w:hint="eastAsia"/>
+        </w:rPr>
+        <w:t>npm run lint</w:t>
+      </w:r>
+    </w:p>
+    <w:p>
+      <w:pPr>
+        <w:rPr>
+          <w:rFonts w:hint="eastAsia"/>
+        </w:rPr>
+      </w:pPr>
+      <w:r>
+        <w:rPr>
+          <w:rFonts w:hint="eastAsia"/>
+        </w:rPr>
+        <w:t>项目默认会在http://localhost:5173启动开发服务器，支持热更新</w:t>
+      </w:r>
+    </w:p>
+    <w:p>
+      <w:pPr>
+        <w:rPr>
+          <w:rFonts w:hint="eastAsia"/>
+        </w:rPr>
+      </w:pPr>
+    </w:p>
+    <w:p>
+      <w:pPr>
+        <w:rPr>
+          <w:rFonts w:hint="default" w:eastAsiaTheme="minorEastAsia"/>
+          <w:lang w:val="en-US" w:eastAsia="zh-CN"/>
+        </w:rPr>
+      </w:pPr>
+      <w:r>
+        <w:rPr>
+          <w:rFonts w:hint="eastAsia"/>
+          <w:lang w:val="en-US" w:eastAsia="zh-CN"/>
+        </w:rPr>
+        <w:t>退出项目：q</w:t>
       </w:r>
       <w:bookmarkStart w:id="0" w:name="_GoBack"/>
       <w:bookmarkEnd w:id="0"/>
-      <w:r>
-        <w:rPr>
-          <w:rFonts w:hint="eastAsia"/>
-        </w:rPr>
-        <w:t>bash</w:t>
-      </w:r>
-    </w:p>
-    <w:p>
-      <w:pPr>
-        <w:rPr>
-          <w:rFonts w:hint="eastAsia"/>
-        </w:rPr>
-      </w:pPr>
-      <w:r>
-        <w:rPr>
-          <w:rFonts w:hint="eastAsia"/>
-        </w:rPr>
-        <w:t>npm run lint</w:t>
-      </w:r>
-    </w:p>
-    <w:p>
-      <w:r>
-        <w:rPr>
-          <w:rFonts w:hint="eastAsia"/>
-        </w:rPr>
-        <w:t>项目默认会在http://localhost:5173启动开发服务器，支持热更新</w:t>
-      </w:r>
     </w:p>
     <w:sectPr>
       <w:pgSz w:w="11906" w:h="16838"/>
@@ -356,7 +377,7 @@
     <w:lsdException w:qFormat="1" w:unhideWhenUsed="0" w:uiPriority="0" w:semiHidden="0" w:name="Title"/>
     <w:lsdException w:unhideWhenUsed="0" w:uiPriority="0" w:semiHidden="0" w:name="Closing"/>
     <w:lsdException w:unhideWhenUsed="0" w:uiPriority="0" w:semiHidden="0" w:name="Signature"/>
-    <w:lsdException w:unhideWhenUsed="0" w:uiPriority="0" w:name="Default Paragraph Font"/>
+    <w:lsdException w:qFormat="1" w:unhideWhenUsed="0" w:uiPriority="0" w:name="Default Paragraph Font"/>
     <w:lsdException w:unhideWhenUsed="0" w:uiPriority="0" w:semiHidden="0" w:name="Body Text"/>
     <w:lsdException w:unhideWhenUsed="0" w:uiPriority="0" w:semiHidden="0" w:name="Body Text Indent"/>
     <w:lsdException w:unhideWhenUsed="0" w:uiPriority="0" w:semiHidden="0" w:name="List Continue"/>
@@ -559,6 +580,7 @@
   <w:style w:type="character" w:default="1" w:styleId="3">
     <w:name w:val="Default Paragraph Font"/>
     <w:semiHidden/>
+    <w:qFormat/>
     <w:uiPriority w:val="0"/>
   </w:style>
   <w:style w:type="table" w:default="1" w:styleId="2">

</xml_diff>